<commit_message>
Weitere API funktionen implementiert und manche leicht verändert
</commit_message>
<xml_diff>
--- a/Misc/API-Dokumentation.docx
+++ b/Misc/API-Dokumentation.docx
@@ -465,7 +465,7 @@
         <w:rPr>
           <w:noProof/>
         </w:rPr>
-        <w:t>aktualisiert.</w:t>
+        <w:t>aktualisiert beziehungsweise falls der User kein Admin ist und die Daten verändert hat interpretiert.</w:t>
       </w:r>
     </w:p>
     <w:p>
@@ -2039,587 +2039,637 @@
         <w:lastRenderedPageBreak/>
         <w:t>getCanvas</w:t>
       </w:r>
+    </w:p>
+    <w:p>
+      <w:pPr>
+        <w:pStyle w:val="berschrift3"/>
+        <w:rPr>
+          <w:noProof/>
+        </w:rPr>
+      </w:pPr>
+      <w:r>
+        <w:rPr>
+          <w:noProof/>
+        </w:rPr>
+        <w:t>Parameter:</w:t>
+      </w:r>
+    </w:p>
+    <w:p>
+      <w:pPr>
+        <w:rPr>
+          <w:noProof/>
+        </w:rPr>
+      </w:pPr>
+      <w:r>
+        <w:rPr>
+          <w:noProof/>
+        </w:rPr>
+        <w:t>string auth – Authentifizierungstoken</w:t>
+      </w:r>
+    </w:p>
+    <w:p>
+      <w:pPr>
+        <w:rPr>
+          <w:noProof/>
+        </w:rPr>
+      </w:pPr>
+      <w:r>
+        <w:rPr>
+          <w:noProof/>
+        </w:rPr>
+        <w:t>int canvasID – ID des Canvas</w:t>
+      </w:r>
+    </w:p>
+    <w:p>
+      <w:pPr>
+        <w:pStyle w:val="berschrift3"/>
+        <w:rPr>
+          <w:noProof/>
+        </w:rPr>
+      </w:pPr>
+      <w:r>
+        <w:rPr>
+          <w:noProof/>
+        </w:rPr>
+        <w:t>Rückgabe:</w:t>
+      </w:r>
+    </w:p>
+    <w:p>
+      <w:pPr>
+        <w:rPr>
+          <w:noProof/>
+        </w:rPr>
+      </w:pPr>
+      <w:r>
+        <w:rPr>
+          <w:noProof/>
+        </w:rPr>
+        <w:t xml:space="preserve">string serializedCanvas – Als </w:t>
+      </w:r>
+      <w:r>
+        <w:rPr>
+          <w:noProof/>
+        </w:rPr>
+        <w:t>JSON</w:t>
+      </w:r>
+      <w:r>
+        <w:rPr>
+          <w:noProof/>
+        </w:rPr>
+        <w:t xml:space="preserve"> serialisiertes Canvas</w:t>
+      </w:r>
+    </w:p>
+    <w:p>
+      <w:pPr>
+        <w:pStyle w:val="berschrift3"/>
+        <w:rPr>
+          <w:noProof/>
+        </w:rPr>
+      </w:pPr>
+      <w:r>
+        <w:rPr>
+          <w:noProof/>
+        </w:rPr>
+        <w:t>Definition:</w:t>
+      </w:r>
+    </w:p>
+    <w:p>
+      <w:pPr>
+        <w:rPr>
+          <w:noProof/>
+        </w:rPr>
+      </w:pPr>
+      <w:r>
+        <w:rPr>
+          <w:noProof/>
+        </w:rPr>
+        <w:t>Gibt dem Benutzer, soweit das Canvas für ihn sichtbar ist, ein serialisiertes Canvas zurück.</w:t>
+      </w:r>
+    </w:p>
+    <w:p>
+      <w:pPr>
+        <w:rPr>
+          <w:noProof/>
+        </w:rPr>
+      </w:pPr>
+    </w:p>
+    <w:p>
+      <w:pPr>
+        <w:pStyle w:val="berschrift2"/>
+        <w:rPr>
+          <w:noProof/>
+        </w:rPr>
+      </w:pPr>
+      <w:r>
+        <w:rPr>
+          <w:noProof/>
+        </w:rPr>
+        <w:t>uploadTest</w:t>
+      </w:r>
+    </w:p>
+    <w:p>
+      <w:pPr>
+        <w:pStyle w:val="berschrift3"/>
+        <w:rPr>
+          <w:noProof/>
+        </w:rPr>
+      </w:pPr>
+      <w:r>
+        <w:rPr>
+          <w:noProof/>
+        </w:rPr>
+        <w:t>Parameter:</w:t>
+      </w:r>
+    </w:p>
+    <w:p>
+      <w:pPr>
+        <w:rPr>
+          <w:noProof/>
+        </w:rPr>
+      </w:pPr>
+      <w:r>
+        <w:rPr>
+          <w:noProof/>
+        </w:rPr>
+        <w:t>string auth – Authentifizierungstoken</w:t>
+      </w:r>
+    </w:p>
+    <w:p>
+      <w:pPr>
+        <w:rPr>
+          <w:noProof/>
+        </w:rPr>
+      </w:pPr>
+      <w:r>
+        <w:rPr>
+          <w:noProof/>
+        </w:rPr>
+        <w:t>int courseID – ID des Kurses</w:t>
+      </w:r>
+    </w:p>
+    <w:p>
+      <w:pPr>
+        <w:rPr>
+          <w:noProof/>
+        </w:rPr>
+      </w:pPr>
+      <w:r>
+        <w:rPr>
+          <w:noProof/>
+        </w:rPr>
+        <w:t xml:space="preserve">string serializedTest – als </w:t>
+      </w:r>
+      <w:r>
+        <w:rPr>
+          <w:noProof/>
+        </w:rPr>
+        <w:t>JSON</w:t>
+      </w:r>
+      <w:r>
+        <w:rPr>
+          <w:noProof/>
+        </w:rPr>
+        <w:t xml:space="preserve"> serialisiertes Test-Objekt</w:t>
+      </w:r>
+    </w:p>
+    <w:p>
+      <w:pPr>
+        <w:pStyle w:val="berschrift3"/>
+        <w:rPr>
+          <w:noProof/>
+        </w:rPr>
+      </w:pPr>
+      <w:r>
+        <w:rPr>
+          <w:noProof/>
+        </w:rPr>
+        <w:t>Rückgabe:</w:t>
+      </w:r>
+    </w:p>
+    <w:p>
+      <w:pPr>
+        <w:rPr>
+          <w:noProof/>
+        </w:rPr>
+      </w:pPr>
+      <w:r>
+        <w:rPr>
+          <w:noProof/>
+        </w:rPr>
+        <w:t>void</w:t>
+      </w:r>
+    </w:p>
+    <w:p>
+      <w:pPr>
+        <w:pStyle w:val="berschrift3"/>
+        <w:rPr>
+          <w:noProof/>
+        </w:rPr>
+      </w:pPr>
+      <w:r>
+        <w:rPr>
+          <w:noProof/>
+        </w:rPr>
+        <w:t>Definition:</w:t>
+      </w:r>
+    </w:p>
+    <w:p>
+      <w:pPr>
+        <w:rPr>
+          <w:noProof/>
+        </w:rPr>
+      </w:pPr>
+      <w:r>
+        <w:rPr>
+          <w:noProof/>
+        </w:rPr>
+        <w:t>Lädt einen Test in einen Kurs hoch. Falls die Online-ID des Tests bereits existiert, wird er nur verändert. Dieser Befehl kann nur von Admins ausgeführt werden.</w:t>
+      </w:r>
+    </w:p>
+    <w:p>
+      <w:pPr>
+        <w:rPr>
+          <w:noProof/>
+        </w:rPr>
+      </w:pPr>
+    </w:p>
+    <w:p>
+      <w:pPr>
+        <w:pStyle w:val="berschrift2"/>
+        <w:rPr>
+          <w:noProof/>
+        </w:rPr>
+      </w:pPr>
+      <w:r>
+        <w:rPr>
+          <w:noProof/>
+        </w:rPr>
+        <w:t>deleteTest</w:t>
+      </w:r>
+    </w:p>
+    <w:p>
+      <w:pPr>
+        <w:pStyle w:val="berschrift3"/>
+        <w:rPr>
+          <w:noProof/>
+        </w:rPr>
+      </w:pPr>
+      <w:r>
+        <w:rPr>
+          <w:noProof/>
+        </w:rPr>
+        <w:t>Parameter:</w:t>
+      </w:r>
+    </w:p>
+    <w:p>
+      <w:pPr>
+        <w:rPr>
+          <w:noProof/>
+        </w:rPr>
+      </w:pPr>
+      <w:r>
+        <w:rPr>
+          <w:noProof/>
+        </w:rPr>
+        <w:t>string auth – Authentifizierungstoken</w:t>
+      </w:r>
+    </w:p>
+    <w:p>
+      <w:pPr>
+        <w:rPr>
+          <w:noProof/>
+        </w:rPr>
+      </w:pPr>
+      <w:r>
+        <w:rPr>
+          <w:noProof/>
+        </w:rPr>
+        <w:t>int testID – ID des Tests</w:t>
+      </w:r>
+    </w:p>
+    <w:p>
+      <w:pPr>
+        <w:pStyle w:val="berschrift3"/>
+        <w:rPr>
+          <w:noProof/>
+        </w:rPr>
+      </w:pPr>
+      <w:r>
+        <w:rPr>
+          <w:noProof/>
+        </w:rPr>
+        <w:t>Rückgabe:</w:t>
+      </w:r>
+    </w:p>
+    <w:p>
+      <w:pPr>
+        <w:rPr>
+          <w:noProof/>
+        </w:rPr>
+      </w:pPr>
+      <w:r>
+        <w:rPr>
+          <w:noProof/>
+        </w:rPr>
+        <w:t>void</w:t>
+      </w:r>
+    </w:p>
+    <w:p>
+      <w:pPr>
+        <w:pStyle w:val="berschrift3"/>
+        <w:rPr>
+          <w:noProof/>
+        </w:rPr>
+      </w:pPr>
+      <w:r>
+        <w:rPr>
+          <w:noProof/>
+        </w:rPr>
+        <w:t>Definition:</w:t>
+      </w:r>
+    </w:p>
+    <w:p>
+      <w:pPr>
+        <w:rPr>
+          <w:noProof/>
+        </w:rPr>
+      </w:pPr>
+      <w:r>
+        <w:rPr>
+          <w:noProof/>
+        </w:rPr>
+        <w:t>Löscht einen Test aus einem Kurs. Dieser Befehl kann nur von Admins ausgeführt werden.</w:t>
+      </w:r>
+    </w:p>
+    <w:p>
+      <w:pPr>
+        <w:rPr>
+          <w:noProof/>
+        </w:rPr>
+      </w:pPr>
+    </w:p>
+    <w:p>
+      <w:pPr>
+        <w:pStyle w:val="berschrift2"/>
+        <w:rPr>
+          <w:noProof/>
+        </w:rPr>
+      </w:pPr>
+      <w:r>
+        <w:rPr>
+          <w:noProof/>
+        </w:rPr>
+        <w:t>getIcon</w:t>
+      </w:r>
+    </w:p>
+    <w:p>
+      <w:pPr>
+        <w:pStyle w:val="berschrift3"/>
+        <w:rPr>
+          <w:noProof/>
+        </w:rPr>
+      </w:pPr>
+      <w:r>
+        <w:rPr>
+          <w:noProof/>
+        </w:rPr>
+        <w:t>Parameter:</w:t>
+      </w:r>
+    </w:p>
+    <w:p>
+      <w:pPr>
+        <w:rPr>
+          <w:noProof/>
+        </w:rPr>
+      </w:pPr>
+      <w:r>
+        <w:rPr>
+          <w:noProof/>
+        </w:rPr>
+        <w:t>string auth – Authentifizierungstoken</w:t>
+      </w:r>
+    </w:p>
+    <w:p>
+      <w:pPr>
+        <w:rPr>
+          <w:noProof/>
+        </w:rPr>
+      </w:pPr>
+      <w:r>
+        <w:rPr>
+          <w:noProof/>
+        </w:rPr>
+        <w:lastRenderedPageBreak/>
+        <w:t>int iconID – ID des Icons</w:t>
+      </w:r>
+    </w:p>
+    <w:p>
+      <w:pPr>
+        <w:pStyle w:val="berschrift3"/>
+        <w:rPr>
+          <w:noProof/>
+        </w:rPr>
+      </w:pPr>
+      <w:r>
+        <w:rPr>
+          <w:noProof/>
+        </w:rPr>
+        <w:t>Rückgabe:</w:t>
+      </w:r>
+    </w:p>
+    <w:p>
+      <w:pPr>
+        <w:rPr>
+          <w:noProof/>
+        </w:rPr>
+      </w:pPr>
+      <w:r>
+        <w:rPr>
+          <w:noProof/>
+        </w:rPr>
+        <w:t>string name</w:t>
+      </w:r>
+    </w:p>
+    <w:p>
+      <w:pPr>
+        <w:rPr>
+          <w:noProof/>
+        </w:rPr>
+      </w:pPr>
+      <w:r>
+        <w:rPr>
+          <w:noProof/>
+        </w:rPr>
+        <w:t>string icon – als .bmp formatiertes Bild</w:t>
+      </w:r>
+    </w:p>
+    <w:p>
+      <w:pPr>
+        <w:rPr>
+          <w:noProof/>
+        </w:rPr>
+      </w:pPr>
+    </w:p>
+    <w:p>
+      <w:pPr>
+        <w:pStyle w:val="berschrift2"/>
+        <w:rPr>
+          <w:noProof/>
+        </w:rPr>
+      </w:pPr>
+      <w:r>
+        <w:rPr>
+          <w:noProof/>
+        </w:rPr>
+        <w:t>getCourseIDs</w:t>
+      </w:r>
+    </w:p>
+    <w:p>
+      <w:pPr>
+        <w:pStyle w:val="berschrift3"/>
+      </w:pPr>
+      <w:r>
+        <w:t>Parameter:</w:t>
+      </w:r>
+    </w:p>
+    <w:p>
+      <w:r>
+        <w:t>string auth – Authentifizierungstoken</w:t>
+      </w:r>
+    </w:p>
+    <w:p>
+      <w:pPr>
+        <w:pStyle w:val="berschrift3"/>
+      </w:pPr>
+      <w:r>
+        <w:t>Rückgabe:</w:t>
+      </w:r>
+    </w:p>
+    <w:p>
+      <w:r>
+        <w:t>int[] ids</w:t>
+      </w:r>
+    </w:p>
+    <w:p>
+      <w:pPr>
+        <w:pStyle w:val="berschrift3"/>
+      </w:pPr>
+      <w:r>
+        <w:t>Definition:</w:t>
+      </w:r>
+    </w:p>
+    <w:p>
+      <w:r>
+        <w:t>Gibt dem User die IDs aller Kurse zurück, in denen er ist.</w:t>
+      </w:r>
+    </w:p>
+    <w:p/>
+    <w:p>
+      <w:pPr>
+        <w:pStyle w:val="berschrift2"/>
+      </w:pPr>
+      <w:r>
+        <w:t>getCourse</w:t>
+      </w:r>
+    </w:p>
+    <w:p>
+      <w:pPr>
+        <w:pStyle w:val="berschrift3"/>
+      </w:pPr>
+      <w:r>
+        <w:t>Parameter:</w:t>
+      </w:r>
+    </w:p>
+    <w:p>
+      <w:r>
+        <w:t>string auth – Authentifizierungstoken</w:t>
+      </w:r>
+    </w:p>
+    <w:p>
+      <w:r>
+        <w:t>int courseID – ID des Kurses</w:t>
+      </w:r>
+    </w:p>
+    <w:p>
+      <w:pPr>
+        <w:pStyle w:val="berschrift3"/>
+      </w:pPr>
+      <w:r>
+        <w:t>Rückgabe:</w:t>
+      </w:r>
+    </w:p>
+    <w:p>
+      <w:r>
+        <w:t>Course course – der als JSON serialisierte Kurs</w:t>
+      </w:r>
+    </w:p>
+    <w:p>
+      <w:pPr>
+        <w:pStyle w:val="berschrift3"/>
+      </w:pPr>
+    </w:p>
+    <w:p>
+      <w:pPr>
+        <w:pStyle w:val="berschrift2"/>
+      </w:pPr>
+      <w:r>
+        <w:t>getSemester</w:t>
+      </w:r>
+    </w:p>
+    <w:p>
+      <w:pPr>
+        <w:pStyle w:val="berschrift3"/>
+      </w:pPr>
+      <w:r>
+        <w:t>Parameter:</w:t>
+      </w:r>
+    </w:p>
+    <w:p>
+      <w:r>
+        <w:t>string auth – Authentifizierungstoken</w:t>
+      </w:r>
+    </w:p>
+    <w:p>
+      <w:r>
+        <w:t>int semesterID – ID des Semesters</w:t>
+      </w:r>
+    </w:p>
+    <w:p>
+      <w:pPr>
+        <w:pStyle w:val="berschrift3"/>
+      </w:pPr>
+      <w:r>
+        <w:t>Rückgabe:</w:t>
+      </w:r>
+    </w:p>
+    <w:p>
+      <w:r>
+        <w:t>Semester semester – das als JSON serialisierte Semester</w:t>
+      </w:r>
+    </w:p>
+    <w:p/>
+    <w:p>
+      <w:pPr>
+        <w:pStyle w:val="berschrift2"/>
+      </w:pPr>
+      <w:r>
+        <w:t>uninterpretCourse</w:t>
+      </w:r>
+    </w:p>
+    <w:p>
+      <w:pPr>
+        <w:pStyle w:val="berschrift3"/>
+      </w:pPr>
+      <w:r>
+        <w:t>Definition:</w:t>
+      </w:r>
+    </w:p>
+    <w:p>
+      <w:r>
+        <w:t>Löscht die Interpretation eines Kurses durch einen Benutzer.</w:t>
+      </w:r>
       <w:bookmarkStart w:id="0" w:name="_GoBack"/>
       <w:bookmarkEnd w:id="0"/>
-    </w:p>
-    <w:p>
-      <w:pPr>
-        <w:pStyle w:val="berschrift3"/>
-        <w:rPr>
-          <w:noProof/>
-        </w:rPr>
-      </w:pPr>
-      <w:r>
-        <w:rPr>
-          <w:noProof/>
-        </w:rPr>
-        <w:t>Parameter:</w:t>
-      </w:r>
-    </w:p>
-    <w:p>
-      <w:pPr>
-        <w:rPr>
-          <w:noProof/>
-        </w:rPr>
-      </w:pPr>
-      <w:r>
-        <w:rPr>
-          <w:noProof/>
-        </w:rPr>
-        <w:t>string auth – Authentifizierungstoken</w:t>
-      </w:r>
-    </w:p>
-    <w:p>
-      <w:pPr>
-        <w:rPr>
-          <w:noProof/>
-        </w:rPr>
-      </w:pPr>
-      <w:r>
-        <w:rPr>
-          <w:noProof/>
-        </w:rPr>
-        <w:t>int canvasID – ID des Canvas</w:t>
-      </w:r>
-    </w:p>
-    <w:p>
-      <w:pPr>
-        <w:pStyle w:val="berschrift3"/>
-        <w:rPr>
-          <w:noProof/>
-        </w:rPr>
-      </w:pPr>
-      <w:r>
-        <w:rPr>
-          <w:noProof/>
-        </w:rPr>
-        <w:t>Rückgabe:</w:t>
-      </w:r>
-    </w:p>
-    <w:p>
-      <w:pPr>
-        <w:rPr>
-          <w:noProof/>
-        </w:rPr>
-      </w:pPr>
-      <w:r>
-        <w:rPr>
-          <w:noProof/>
-        </w:rPr>
-        <w:t>string serializedCanvas – Als Binary serialisiertes Canvas</w:t>
-      </w:r>
-    </w:p>
-    <w:p>
-      <w:pPr>
-        <w:pStyle w:val="berschrift3"/>
-        <w:rPr>
-          <w:noProof/>
-        </w:rPr>
-      </w:pPr>
-      <w:r>
-        <w:rPr>
-          <w:noProof/>
-        </w:rPr>
-        <w:t>Definition:</w:t>
-      </w:r>
-    </w:p>
-    <w:p>
-      <w:pPr>
-        <w:rPr>
-          <w:noProof/>
-        </w:rPr>
-      </w:pPr>
-      <w:r>
-        <w:rPr>
-          <w:noProof/>
-        </w:rPr>
-        <w:t>Gibt dem Benutzer, soweit das Canvas für ihn sichtbar ist, ein serialisiertes Canvas zurück.</w:t>
-      </w:r>
-    </w:p>
-    <w:p>
-      <w:pPr>
-        <w:rPr>
-          <w:noProof/>
-        </w:rPr>
-      </w:pPr>
-    </w:p>
-    <w:p>
-      <w:pPr>
-        <w:pStyle w:val="berschrift2"/>
-        <w:rPr>
-          <w:noProof/>
-        </w:rPr>
-      </w:pPr>
-      <w:r>
-        <w:rPr>
-          <w:noProof/>
-        </w:rPr>
-        <w:t>interpretCourse</w:t>
-      </w:r>
-    </w:p>
-    <w:p>
-      <w:pPr>
-        <w:pStyle w:val="berschrift3"/>
-        <w:rPr>
-          <w:noProof/>
-        </w:rPr>
-      </w:pPr>
-      <w:r>
-        <w:rPr>
-          <w:noProof/>
-        </w:rPr>
-        <w:t>Parameter:</w:t>
-      </w:r>
-    </w:p>
-    <w:p>
-      <w:pPr>
-        <w:rPr>
-          <w:noProof/>
-        </w:rPr>
-      </w:pPr>
-      <w:r>
-        <w:rPr>
-          <w:noProof/>
-        </w:rPr>
-        <w:t>string auth – Authentifizierungstoken</w:t>
-      </w:r>
-    </w:p>
-    <w:p>
-      <w:pPr>
-        <w:rPr>
-          <w:noProof/>
-        </w:rPr>
-      </w:pPr>
-      <w:r>
-        <w:rPr>
-          <w:noProof/>
-        </w:rPr>
-        <w:t>int courseID – ID des Kurses</w:t>
-      </w:r>
-    </w:p>
-    <w:p>
-      <w:pPr>
-        <w:rPr>
-          <w:noProof/>
-        </w:rPr>
-      </w:pPr>
-      <w:r>
-        <w:rPr>
-          <w:noProof/>
-        </w:rPr>
-        <w:t>string serializedCourse – der interpretierte Kurs</w:t>
-      </w:r>
-    </w:p>
-    <w:p>
-      <w:pPr>
-        <w:pStyle w:val="berschrift3"/>
-        <w:rPr>
-          <w:noProof/>
-        </w:rPr>
-      </w:pPr>
-      <w:r>
-        <w:rPr>
-          <w:noProof/>
-        </w:rPr>
-        <w:t>Rückgabe:</w:t>
-      </w:r>
-    </w:p>
-    <w:p>
-      <w:pPr>
-        <w:rPr>
-          <w:noProof/>
-        </w:rPr>
-      </w:pPr>
-      <w:r>
-        <w:rPr>
-          <w:noProof/>
-        </w:rPr>
-        <w:t>void</w:t>
-      </w:r>
-    </w:p>
-    <w:p>
-      <w:pPr>
-        <w:pStyle w:val="berschrift3"/>
-        <w:rPr>
-          <w:noProof/>
-        </w:rPr>
-      </w:pPr>
-      <w:r>
-        <w:rPr>
-          <w:noProof/>
-        </w:rPr>
-        <w:t>Definition:</w:t>
-      </w:r>
-    </w:p>
-    <w:p>
-      <w:pPr>
-        <w:rPr>
-          <w:noProof/>
-        </w:rPr>
-      </w:pPr>
-      <w:r>
-        <w:rPr>
-          <w:noProof/>
-        </w:rPr>
-        <w:t>Wenn ein User einen Kurs, in dem er ist, verändert (Namen, Farbe, Icon etc), interpretiert er ihn und kann dies mit diesem Befehl hochladen. Diese Interpretation ist nur für ihn sichtbar und er muss kein Admin sein.</w:t>
-      </w:r>
-    </w:p>
-    <w:p>
-      <w:pPr>
-        <w:rPr>
-          <w:noProof/>
-        </w:rPr>
-      </w:pPr>
-    </w:p>
-    <w:p>
-      <w:pPr>
-        <w:pStyle w:val="berschrift2"/>
-        <w:rPr>
-          <w:noProof/>
-        </w:rPr>
-      </w:pPr>
-      <w:r>
-        <w:rPr>
-          <w:noProof/>
-        </w:rPr>
-        <w:t>uploadTest</w:t>
-      </w:r>
-    </w:p>
-    <w:p>
-      <w:pPr>
-        <w:pStyle w:val="berschrift3"/>
-        <w:rPr>
-          <w:noProof/>
-        </w:rPr>
-      </w:pPr>
-      <w:r>
-        <w:rPr>
-          <w:noProof/>
-        </w:rPr>
-        <w:t>Parameter:</w:t>
-      </w:r>
-    </w:p>
-    <w:p>
-      <w:pPr>
-        <w:rPr>
-          <w:noProof/>
-        </w:rPr>
-      </w:pPr>
-      <w:r>
-        <w:rPr>
-          <w:noProof/>
-        </w:rPr>
-        <w:t>string auth – Authentifizierungstoken</w:t>
-      </w:r>
-    </w:p>
-    <w:p>
-      <w:pPr>
-        <w:rPr>
-          <w:noProof/>
-        </w:rPr>
-      </w:pPr>
-      <w:r>
-        <w:rPr>
-          <w:noProof/>
-        </w:rPr>
-        <w:t>int courseID – ID des Kurses</w:t>
-      </w:r>
-    </w:p>
-    <w:p>
-      <w:pPr>
-        <w:rPr>
-          <w:noProof/>
-        </w:rPr>
-      </w:pPr>
-      <w:r>
-        <w:rPr>
-          <w:noProof/>
-        </w:rPr>
-        <w:t xml:space="preserve">string serializedTest – als </w:t>
-      </w:r>
-      <w:r>
-        <w:rPr>
-          <w:noProof/>
-        </w:rPr>
-        <w:t>JSON</w:t>
-      </w:r>
-      <w:r>
-        <w:rPr>
-          <w:noProof/>
-        </w:rPr>
-        <w:t xml:space="preserve"> serialisiertes Test-Objekt</w:t>
-      </w:r>
-    </w:p>
-    <w:p>
-      <w:pPr>
-        <w:pStyle w:val="berschrift3"/>
-        <w:rPr>
-          <w:noProof/>
-        </w:rPr>
-      </w:pPr>
-      <w:r>
-        <w:rPr>
-          <w:noProof/>
-        </w:rPr>
-        <w:t>Rückgabe:</w:t>
-      </w:r>
-    </w:p>
-    <w:p>
-      <w:pPr>
-        <w:rPr>
-          <w:noProof/>
-        </w:rPr>
-      </w:pPr>
-      <w:r>
-        <w:rPr>
-          <w:noProof/>
-        </w:rPr>
-        <w:t>void</w:t>
-      </w:r>
-    </w:p>
-    <w:p>
-      <w:pPr>
-        <w:pStyle w:val="berschrift3"/>
-        <w:rPr>
-          <w:noProof/>
-        </w:rPr>
-      </w:pPr>
-      <w:r>
-        <w:rPr>
-          <w:noProof/>
-        </w:rPr>
-        <w:t>Definition:</w:t>
-      </w:r>
-    </w:p>
-    <w:p>
-      <w:pPr>
-        <w:rPr>
-          <w:noProof/>
-        </w:rPr>
-      </w:pPr>
-      <w:r>
-        <w:rPr>
-          <w:noProof/>
-        </w:rPr>
-        <w:t>Lädt einen Test in einen Kurs hoch. Falls die Online-ID des Tests bereits existiert, wird er nur verändert. Dieser Befehl kann nur von Admins ausgeführt werden.</w:t>
-      </w:r>
-    </w:p>
-    <w:p>
-      <w:pPr>
-        <w:rPr>
-          <w:noProof/>
-        </w:rPr>
-      </w:pPr>
-    </w:p>
-    <w:p>
-      <w:pPr>
-        <w:pStyle w:val="berschrift2"/>
-        <w:rPr>
-          <w:noProof/>
-        </w:rPr>
-      </w:pPr>
-      <w:r>
-        <w:rPr>
-          <w:noProof/>
-        </w:rPr>
-        <w:lastRenderedPageBreak/>
-        <w:t>deleteTest</w:t>
-      </w:r>
-    </w:p>
-    <w:p>
-      <w:pPr>
-        <w:pStyle w:val="berschrift3"/>
-        <w:rPr>
-          <w:noProof/>
-        </w:rPr>
-      </w:pPr>
-      <w:r>
-        <w:rPr>
-          <w:noProof/>
-        </w:rPr>
-        <w:t>Parameter:</w:t>
-      </w:r>
-    </w:p>
-    <w:p>
-      <w:pPr>
-        <w:rPr>
-          <w:noProof/>
-        </w:rPr>
-      </w:pPr>
-      <w:r>
-        <w:rPr>
-          <w:noProof/>
-        </w:rPr>
-        <w:t>string auth – Authentifizierungstoken</w:t>
-      </w:r>
-    </w:p>
-    <w:p>
-      <w:pPr>
-        <w:rPr>
-          <w:noProof/>
-        </w:rPr>
-      </w:pPr>
-      <w:r>
-        <w:rPr>
-          <w:noProof/>
-        </w:rPr>
-        <w:t>int testID – ID des Tests</w:t>
-      </w:r>
-    </w:p>
-    <w:p>
-      <w:pPr>
-        <w:pStyle w:val="berschrift3"/>
-        <w:rPr>
-          <w:noProof/>
-        </w:rPr>
-      </w:pPr>
-      <w:r>
-        <w:rPr>
-          <w:noProof/>
-        </w:rPr>
-        <w:t>Rückgabe:</w:t>
-      </w:r>
-    </w:p>
-    <w:p>
-      <w:pPr>
-        <w:rPr>
-          <w:noProof/>
-        </w:rPr>
-      </w:pPr>
-      <w:r>
-        <w:rPr>
-          <w:noProof/>
-        </w:rPr>
-        <w:t>void</w:t>
-      </w:r>
-    </w:p>
-    <w:p>
-      <w:pPr>
-        <w:pStyle w:val="berschrift3"/>
-        <w:rPr>
-          <w:noProof/>
-        </w:rPr>
-      </w:pPr>
-      <w:r>
-        <w:rPr>
-          <w:noProof/>
-        </w:rPr>
-        <w:t>Definition:</w:t>
-      </w:r>
-    </w:p>
-    <w:p>
-      <w:pPr>
-        <w:rPr>
-          <w:noProof/>
-        </w:rPr>
-      </w:pPr>
-      <w:r>
-        <w:rPr>
-          <w:noProof/>
-        </w:rPr>
-        <w:t>Löscht einen Test aus einem Kurs. Dieser Befehl kann nur von Admins ausgeführt werden.</w:t>
-      </w:r>
-    </w:p>
-    <w:p>
-      <w:pPr>
-        <w:rPr>
-          <w:noProof/>
-        </w:rPr>
-      </w:pPr>
-    </w:p>
-    <w:p>
-      <w:pPr>
-        <w:pStyle w:val="berschrift2"/>
-        <w:rPr>
-          <w:noProof/>
-        </w:rPr>
-      </w:pPr>
-      <w:r>
-        <w:rPr>
-          <w:noProof/>
-        </w:rPr>
-        <w:t>getIcon</w:t>
-      </w:r>
-    </w:p>
-    <w:p>
-      <w:pPr>
-        <w:pStyle w:val="berschrift3"/>
-        <w:rPr>
-          <w:noProof/>
-        </w:rPr>
-      </w:pPr>
-      <w:r>
-        <w:rPr>
-          <w:noProof/>
-        </w:rPr>
-        <w:t>Parameter:</w:t>
-      </w:r>
-    </w:p>
-    <w:p>
-      <w:pPr>
-        <w:rPr>
-          <w:noProof/>
-        </w:rPr>
-      </w:pPr>
-      <w:r>
-        <w:rPr>
-          <w:noProof/>
-        </w:rPr>
-        <w:t>string auth – Authentifizierungstoken</w:t>
-      </w:r>
-    </w:p>
-    <w:p>
-      <w:pPr>
-        <w:rPr>
-          <w:noProof/>
-        </w:rPr>
-      </w:pPr>
-      <w:r>
-        <w:rPr>
-          <w:noProof/>
-        </w:rPr>
-        <w:t>int iconID – ID des Icons</w:t>
-      </w:r>
-    </w:p>
-    <w:p>
-      <w:pPr>
-        <w:pStyle w:val="berschrift3"/>
-        <w:rPr>
-          <w:noProof/>
-        </w:rPr>
-      </w:pPr>
-      <w:r>
-        <w:rPr>
-          <w:noProof/>
-        </w:rPr>
-        <w:t>Rückgabe:</w:t>
-      </w:r>
-    </w:p>
-    <w:p>
-      <w:pPr>
-        <w:rPr>
-          <w:noProof/>
-        </w:rPr>
-      </w:pPr>
-      <w:r>
-        <w:rPr>
-          <w:noProof/>
-        </w:rPr>
-        <w:t>string name</w:t>
-      </w:r>
-    </w:p>
-    <w:p>
-      <w:pPr>
-        <w:rPr>
-          <w:noProof/>
-        </w:rPr>
-      </w:pPr>
-      <w:r>
-        <w:rPr>
-          <w:noProof/>
-        </w:rPr>
-        <w:t>string icon – als .bmp formatiertes Bild</w:t>
-      </w:r>
     </w:p>
     <w:sectPr>
       <w:pgSz w:w="11906" w:h="16838"/>
@@ -3689,7 +3739,7 @@
 </file>
 
 <file path=customXml/itemProps1.xml><?xml version="1.0" encoding="utf-8"?>
-<ds:datastoreItem xmlns:ds="http://schemas.openxmlformats.org/officeDocument/2006/customXml" ds:itemID="{ED4EFDA9-32E2-454A-B67A-6461A136D566}">
+<ds:datastoreItem xmlns:ds="http://schemas.openxmlformats.org/officeDocument/2006/customXml" ds:itemID="{867B44CD-F000-4DDF-8AB2-5096375E670F}">
   <ds:schemaRefs>
     <ds:schemaRef ds:uri="http://schemas.openxmlformats.org/officeDocument/2006/bibliography"/>
   </ds:schemaRefs>

</xml_diff>

<commit_message>
Alle API Funktionen implementiert.
</commit_message>
<xml_diff>
--- a/Misc/API-Dokumentation.docx
+++ b/Misc/API-Dokumentation.docx
@@ -2204,36 +2204,457 @@
         <w:rPr>
           <w:noProof/>
         </w:rPr>
+        <w:t xml:space="preserve">string serializedTest – als </w:t>
+      </w:r>
+      <w:r>
+        <w:rPr>
+          <w:noProof/>
+        </w:rPr>
+        <w:t>JSON</w:t>
+      </w:r>
+      <w:r>
+        <w:rPr>
+          <w:noProof/>
+        </w:rPr>
+        <w:t xml:space="preserve"> serialisiertes Test-Objekt</w:t>
+      </w:r>
+    </w:p>
+    <w:p>
+      <w:pPr>
+        <w:pStyle w:val="berschrift3"/>
+        <w:rPr>
+          <w:noProof/>
+        </w:rPr>
+      </w:pPr>
+      <w:r>
+        <w:rPr>
+          <w:noProof/>
+        </w:rPr>
+        <w:t>Rückgabe:</w:t>
+      </w:r>
+    </w:p>
+    <w:p>
+      <w:pPr>
+        <w:rPr>
+          <w:noProof/>
+        </w:rPr>
+      </w:pPr>
+      <w:r>
+        <w:rPr>
+          <w:noProof/>
+        </w:rPr>
+        <w:t>int testID</w:t>
+      </w:r>
+    </w:p>
+    <w:p>
+      <w:pPr>
+        <w:pStyle w:val="berschrift3"/>
+        <w:rPr>
+          <w:noProof/>
+        </w:rPr>
+      </w:pPr>
+      <w:r>
+        <w:rPr>
+          <w:noProof/>
+        </w:rPr>
+        <w:t>Definition:</w:t>
+      </w:r>
+    </w:p>
+    <w:p>
+      <w:pPr>
+        <w:rPr>
+          <w:noProof/>
+        </w:rPr>
+      </w:pPr>
+      <w:r>
+        <w:rPr>
+          <w:noProof/>
+        </w:rPr>
+        <w:t>Lädt einen Test in einen Kurs hoch. Falls die Online-ID des Tests bereits existiert, wird er nur verändert. Dieser Befehl kann nur von Admins ausgeführt werden.</w:t>
+      </w:r>
+    </w:p>
+    <w:p>
+      <w:pPr>
+        <w:rPr>
+          <w:noProof/>
+        </w:rPr>
+      </w:pPr>
+    </w:p>
+    <w:p>
+      <w:pPr>
+        <w:pStyle w:val="berschrift2"/>
+        <w:rPr>
+          <w:noProof/>
+        </w:rPr>
+      </w:pPr>
+      <w:r>
+        <w:rPr>
+          <w:noProof/>
+        </w:rPr>
+        <w:t>deleteTest</w:t>
+      </w:r>
+    </w:p>
+    <w:p>
+      <w:pPr>
+        <w:pStyle w:val="berschrift3"/>
+        <w:rPr>
+          <w:noProof/>
+        </w:rPr>
+      </w:pPr>
+      <w:r>
+        <w:rPr>
+          <w:noProof/>
+        </w:rPr>
+        <w:t>Parameter:</w:t>
+      </w:r>
+    </w:p>
+    <w:p>
+      <w:pPr>
+        <w:rPr>
+          <w:noProof/>
+        </w:rPr>
+      </w:pPr>
+      <w:r>
+        <w:rPr>
+          <w:noProof/>
+        </w:rPr>
+        <w:t>string auth – Authentifizierungstoken</w:t>
+      </w:r>
+    </w:p>
+    <w:p>
+      <w:pPr>
+        <w:rPr>
+          <w:noProof/>
+        </w:rPr>
+      </w:pPr>
+      <w:r>
+        <w:rPr>
+          <w:noProof/>
+        </w:rPr>
+        <w:t>int testID – ID des Tests</w:t>
+      </w:r>
+    </w:p>
+    <w:p>
+      <w:pPr>
+        <w:pStyle w:val="berschrift3"/>
+        <w:rPr>
+          <w:noProof/>
+        </w:rPr>
+      </w:pPr>
+      <w:r>
+        <w:rPr>
+          <w:noProof/>
+        </w:rPr>
+        <w:t>Rückgabe:</w:t>
+      </w:r>
+    </w:p>
+    <w:p>
+      <w:pPr>
+        <w:rPr>
+          <w:noProof/>
+        </w:rPr>
+      </w:pPr>
+      <w:r>
+        <w:rPr>
+          <w:noProof/>
+        </w:rPr>
+        <w:t>void</w:t>
+      </w:r>
+    </w:p>
+    <w:p>
+      <w:pPr>
+        <w:pStyle w:val="berschrift3"/>
+        <w:rPr>
+          <w:noProof/>
+        </w:rPr>
+      </w:pPr>
+      <w:r>
+        <w:rPr>
+          <w:noProof/>
+        </w:rPr>
+        <w:t>Definition:</w:t>
+      </w:r>
+    </w:p>
+    <w:p>
+      <w:pPr>
+        <w:rPr>
+          <w:noProof/>
+        </w:rPr>
+      </w:pPr>
+      <w:r>
+        <w:rPr>
+          <w:noProof/>
+        </w:rPr>
+        <w:t>Löscht einen Test aus einem Kurs. Dieser Befehl kann nur von Admins ausgeführt werden.</w:t>
+      </w:r>
+    </w:p>
+    <w:p>
+      <w:pPr>
+        <w:rPr>
+          <w:noProof/>
+        </w:rPr>
+      </w:pPr>
+    </w:p>
+    <w:p>
+      <w:pPr>
+        <w:pStyle w:val="berschrift2"/>
+        <w:rPr>
+          <w:noProof/>
+        </w:rPr>
+      </w:pPr>
+      <w:r>
+        <w:rPr>
+          <w:noProof/>
+        </w:rPr>
+        <w:t>getIcon</w:t>
+      </w:r>
+    </w:p>
+    <w:p>
+      <w:pPr>
+        <w:pStyle w:val="berschrift3"/>
+        <w:rPr>
+          <w:noProof/>
+        </w:rPr>
+      </w:pPr>
+      <w:r>
+        <w:rPr>
+          <w:noProof/>
+        </w:rPr>
+        <w:t>Parameter:</w:t>
+      </w:r>
+    </w:p>
+    <w:p>
+      <w:pPr>
+        <w:rPr>
+          <w:noProof/>
+        </w:rPr>
+      </w:pPr>
+      <w:r>
+        <w:rPr>
+          <w:noProof/>
+        </w:rPr>
+        <w:t>string auth – Authentifizierungstoken</w:t>
+      </w:r>
+    </w:p>
+    <w:p>
+      <w:pPr>
+        <w:rPr>
+          <w:noProof/>
+        </w:rPr>
+      </w:pPr>
+      <w:r>
+        <w:rPr>
+          <w:noProof/>
+        </w:rPr>
+        <w:t>int iconID – ID des Icons</w:t>
+      </w:r>
+    </w:p>
+    <w:p>
+      <w:pPr>
+        <w:pStyle w:val="berschrift3"/>
+        <w:rPr>
+          <w:noProof/>
+        </w:rPr>
+      </w:pPr>
+      <w:r>
+        <w:rPr>
+          <w:noProof/>
+        </w:rPr>
+        <w:lastRenderedPageBreak/>
+        <w:t>Rückgabe:</w:t>
+      </w:r>
+    </w:p>
+    <w:p>
+      <w:pPr>
+        <w:rPr>
+          <w:noProof/>
+        </w:rPr>
+      </w:pPr>
+      <w:r>
+        <w:rPr>
+          <w:noProof/>
+        </w:rPr>
+        <w:t>string name</w:t>
+      </w:r>
+    </w:p>
+    <w:p>
+      <w:pPr>
+        <w:rPr>
+          <w:noProof/>
+        </w:rPr>
+      </w:pPr>
+      <w:r>
+        <w:rPr>
+          <w:noProof/>
+        </w:rPr>
+        <w:t>string icon – als .bmp formatiertes Bild</w:t>
+      </w:r>
+    </w:p>
+    <w:p>
+      <w:pPr>
+        <w:rPr>
+          <w:noProof/>
+        </w:rPr>
+      </w:pPr>
+    </w:p>
+    <w:p>
+      <w:pPr>
+        <w:pStyle w:val="berschrift2"/>
+        <w:rPr>
+          <w:noProof/>
+        </w:rPr>
+      </w:pPr>
+      <w:r>
+        <w:rPr>
+          <w:noProof/>
+        </w:rPr>
+        <w:t>getCourseIDs</w:t>
+      </w:r>
+    </w:p>
+    <w:p>
+      <w:pPr>
+        <w:pStyle w:val="berschrift3"/>
+        <w:rPr>
+          <w:noProof/>
+        </w:rPr>
+      </w:pPr>
+      <w:r>
+        <w:rPr>
+          <w:noProof/>
+        </w:rPr>
+        <w:t>Parameter:</w:t>
+      </w:r>
+    </w:p>
+    <w:p>
+      <w:pPr>
+        <w:rPr>
+          <w:noProof/>
+        </w:rPr>
+      </w:pPr>
+      <w:r>
+        <w:rPr>
+          <w:noProof/>
+        </w:rPr>
+        <w:t>string auth – Authentifizierungstoken</w:t>
+      </w:r>
+    </w:p>
+    <w:p>
+      <w:pPr>
+        <w:pStyle w:val="berschrift3"/>
+        <w:rPr>
+          <w:noProof/>
+        </w:rPr>
+      </w:pPr>
+      <w:r>
+        <w:rPr>
+          <w:noProof/>
+        </w:rPr>
+        <w:t>Rückgabe:</w:t>
+      </w:r>
+    </w:p>
+    <w:p>
+      <w:pPr>
+        <w:rPr>
+          <w:noProof/>
+        </w:rPr>
+      </w:pPr>
+      <w:r>
+        <w:rPr>
+          <w:noProof/>
+        </w:rPr>
+        <w:t>int[] ids</w:t>
+      </w:r>
+    </w:p>
+    <w:p>
+      <w:pPr>
+        <w:pStyle w:val="berschrift3"/>
+        <w:rPr>
+          <w:noProof/>
+        </w:rPr>
+      </w:pPr>
+      <w:r>
+        <w:rPr>
+          <w:noProof/>
+        </w:rPr>
+        <w:t>Definition:</w:t>
+      </w:r>
+    </w:p>
+    <w:p>
+      <w:pPr>
+        <w:rPr>
+          <w:noProof/>
+        </w:rPr>
+      </w:pPr>
+      <w:r>
+        <w:rPr>
+          <w:noProof/>
+        </w:rPr>
+        <w:t>Gibt dem User die IDs aller Kurse zurück, in denen er ist.</w:t>
+      </w:r>
+    </w:p>
+    <w:p>
+      <w:pPr>
+        <w:rPr>
+          <w:noProof/>
+        </w:rPr>
+      </w:pPr>
+    </w:p>
+    <w:p>
+      <w:pPr>
+        <w:pStyle w:val="berschrift2"/>
+        <w:rPr>
+          <w:noProof/>
+        </w:rPr>
+      </w:pPr>
+      <w:r>
+        <w:rPr>
+          <w:noProof/>
+        </w:rPr>
+        <w:t>getCourse</w:t>
+      </w:r>
+    </w:p>
+    <w:p>
+      <w:pPr>
+        <w:pStyle w:val="berschrift3"/>
+        <w:rPr>
+          <w:noProof/>
+        </w:rPr>
+      </w:pPr>
+      <w:r>
+        <w:rPr>
+          <w:noProof/>
+        </w:rPr>
+        <w:t>Parameter:</w:t>
+      </w:r>
+    </w:p>
+    <w:p>
+      <w:pPr>
+        <w:rPr>
+          <w:noProof/>
+        </w:rPr>
+      </w:pPr>
+      <w:r>
+        <w:rPr>
+          <w:noProof/>
+        </w:rPr>
+        <w:t>string auth – Authentifizierungstoken</w:t>
+      </w:r>
+    </w:p>
+    <w:p>
+      <w:pPr>
+        <w:rPr>
+          <w:noProof/>
+        </w:rPr>
+      </w:pPr>
+      <w:r>
+        <w:rPr>
+          <w:noProof/>
+        </w:rPr>
         <w:t>int courseID – ID des Kurses</w:t>
       </w:r>
     </w:p>
     <w:p>
       <w:pPr>
-        <w:rPr>
-          <w:noProof/>
-        </w:rPr>
-      </w:pPr>
-      <w:r>
-        <w:rPr>
-          <w:noProof/>
-        </w:rPr>
-        <w:t xml:space="preserve">string serializedTest – als </w:t>
-      </w:r>
-      <w:r>
-        <w:rPr>
-          <w:noProof/>
-        </w:rPr>
-        <w:t>JSON</w:t>
-      </w:r>
-      <w:r>
-        <w:rPr>
-          <w:noProof/>
-        </w:rPr>
-        <w:t xml:space="preserve"> serialisiertes Test-Objekt</w:t>
-      </w:r>
-    </w:p>
-    <w:p>
-      <w:pPr>
         <w:pStyle w:val="berschrift3"/>
         <w:rPr>
           <w:noProof/>
@@ -2256,7 +2677,117 @@
         <w:rPr>
           <w:noProof/>
         </w:rPr>
-        <w:t>void</w:t>
+        <w:t>Course course – der als JSON serialisierte Kurs</w:t>
+      </w:r>
+    </w:p>
+    <w:p>
+      <w:pPr>
+        <w:pStyle w:val="berschrift3"/>
+        <w:rPr>
+          <w:noProof/>
+        </w:rPr>
+      </w:pPr>
+    </w:p>
+    <w:p>
+      <w:pPr>
+        <w:pStyle w:val="berschrift2"/>
+        <w:rPr>
+          <w:noProof/>
+        </w:rPr>
+      </w:pPr>
+      <w:r>
+        <w:rPr>
+          <w:noProof/>
+        </w:rPr>
+        <w:t>getSemester</w:t>
+      </w:r>
+    </w:p>
+    <w:p>
+      <w:pPr>
+        <w:pStyle w:val="berschrift3"/>
+        <w:rPr>
+          <w:noProof/>
+        </w:rPr>
+      </w:pPr>
+      <w:r>
+        <w:rPr>
+          <w:noProof/>
+        </w:rPr>
+        <w:t>Parameter:</w:t>
+      </w:r>
+    </w:p>
+    <w:p>
+      <w:pPr>
+        <w:rPr>
+          <w:noProof/>
+        </w:rPr>
+      </w:pPr>
+      <w:r>
+        <w:rPr>
+          <w:noProof/>
+        </w:rPr>
+        <w:t>string auth – Authentifizierungstoken</w:t>
+      </w:r>
+    </w:p>
+    <w:p>
+      <w:pPr>
+        <w:rPr>
+          <w:noProof/>
+        </w:rPr>
+      </w:pPr>
+      <w:r>
+        <w:rPr>
+          <w:noProof/>
+        </w:rPr>
+        <w:t>int semesterID – ID des Semesters</w:t>
+      </w:r>
+    </w:p>
+    <w:p>
+      <w:pPr>
+        <w:pStyle w:val="berschrift3"/>
+        <w:rPr>
+          <w:noProof/>
+        </w:rPr>
+      </w:pPr>
+      <w:r>
+        <w:rPr>
+          <w:noProof/>
+        </w:rPr>
+        <w:t>Rückgabe:</w:t>
+      </w:r>
+    </w:p>
+    <w:p>
+      <w:pPr>
+        <w:rPr>
+          <w:noProof/>
+        </w:rPr>
+      </w:pPr>
+      <w:r>
+        <w:rPr>
+          <w:noProof/>
+        </w:rPr>
+        <w:t>Semester semester – das als JSON serialisierte Semester</w:t>
+      </w:r>
+    </w:p>
+    <w:p>
+      <w:pPr>
+        <w:rPr>
+          <w:noProof/>
+        </w:rPr>
+      </w:pPr>
+    </w:p>
+    <w:p>
+      <w:pPr>
+        <w:pStyle w:val="berschrift2"/>
+        <w:rPr>
+          <w:noProof/>
+        </w:rPr>
+      </w:pPr>
+      <w:r>
+        <w:rPr>
+          <w:noProof/>
+        </w:rPr>
+        <w:t>uninterpretCourse</w:t>
       </w:r>
     </w:p>
     <w:p>
@@ -2283,7 +2814,7 @@
         <w:rPr>
           <w:noProof/>
         </w:rPr>
-        <w:t>Lädt einen Test in einen Kurs hoch. Falls die Online-ID des Tests bereits existiert, wird er nur verändert. Dieser Befehl kann nur von Admins ausgeführt werden.</w:t>
+        <w:t>Löscht die Interpretation eines Kurses durch einen Benutzer.</w:t>
       </w:r>
     </w:p>
     <w:p>
@@ -2304,369 +2835,71 @@
         <w:rPr>
           <w:noProof/>
         </w:rPr>
-        <w:t>deleteTest</w:t>
-      </w:r>
-    </w:p>
-    <w:p>
-      <w:pPr>
-        <w:pStyle w:val="berschrift3"/>
-        <w:rPr>
-          <w:noProof/>
-        </w:rPr>
-      </w:pPr>
-      <w:r>
-        <w:rPr>
-          <w:noProof/>
-        </w:rPr>
-        <w:t>Parameter:</w:t>
-      </w:r>
-    </w:p>
-    <w:p>
-      <w:pPr>
-        <w:rPr>
-          <w:noProof/>
-        </w:rPr>
-      </w:pPr>
-      <w:r>
-        <w:rPr>
-          <w:noProof/>
-        </w:rPr>
-        <w:t>string auth – Authentifizierungstoken</w:t>
-      </w:r>
-    </w:p>
-    <w:p>
-      <w:pPr>
-        <w:rPr>
-          <w:noProof/>
-        </w:rPr>
-      </w:pPr>
-      <w:r>
-        <w:rPr>
-          <w:noProof/>
-        </w:rPr>
-        <w:t>int testID – ID des Tests</w:t>
-      </w:r>
-    </w:p>
-    <w:p>
-      <w:pPr>
-        <w:pStyle w:val="berschrift3"/>
-        <w:rPr>
-          <w:noProof/>
-        </w:rPr>
-      </w:pPr>
-      <w:r>
-        <w:rPr>
-          <w:noProof/>
-        </w:rPr>
-        <w:t>Rückgabe:</w:t>
-      </w:r>
-    </w:p>
-    <w:p>
-      <w:pPr>
-        <w:rPr>
-          <w:noProof/>
-        </w:rPr>
-      </w:pPr>
-      <w:r>
-        <w:rPr>
-          <w:noProof/>
-        </w:rPr>
-        <w:t>void</w:t>
-      </w:r>
-    </w:p>
-    <w:p>
-      <w:pPr>
-        <w:pStyle w:val="berschrift3"/>
-        <w:rPr>
-          <w:noProof/>
-        </w:rPr>
-      </w:pPr>
-      <w:r>
-        <w:rPr>
-          <w:noProof/>
-        </w:rPr>
+        <w:lastRenderedPageBreak/>
+        <w:t>getIconIDs</w:t>
+      </w:r>
+    </w:p>
+    <w:p>
+      <w:pPr>
+        <w:pStyle w:val="berschrift3"/>
+      </w:pPr>
+      <w:r>
+        <w:t xml:space="preserve">Definition: </w:t>
+      </w:r>
+    </w:p>
+    <w:p>
+      <w:r>
+        <w:t>Gibt alle existierenden IconIDs zurück.</w:t>
+      </w:r>
+    </w:p>
+    <w:p/>
+    <w:p>
+      <w:pPr>
+        <w:pStyle w:val="berschrift2"/>
+      </w:pPr>
+      <w:r>
+        <w:t>get</w:t>
+      </w:r>
+      <w:r>
+        <w:t>Course</w:t>
+      </w:r>
+      <w:r>
+        <w:t>TestIDs</w:t>
+      </w:r>
+    </w:p>
+    <w:p>
+      <w:pPr>
+        <w:pStyle w:val="berschrift3"/>
+      </w:pPr>
+      <w:r>
         <w:t>Definition:</w:t>
       </w:r>
     </w:p>
     <w:p>
-      <w:pPr>
-        <w:rPr>
-          <w:noProof/>
-        </w:rPr>
-      </w:pPr>
-      <w:r>
-        <w:rPr>
-          <w:noProof/>
-        </w:rPr>
-        <w:t>Löscht einen Test aus einem Kurs. Dieser Befehl kann nur von Admins ausgeführt werden.</w:t>
-      </w:r>
-    </w:p>
-    <w:p>
-      <w:pPr>
-        <w:rPr>
-          <w:noProof/>
-        </w:rPr>
-      </w:pPr>
-    </w:p>
+      <w:r>
+        <w:t>Gibt für einen Kurs die IDs aller existierenden Tests zurück.</w:t>
+      </w:r>
+    </w:p>
+    <w:p/>
     <w:p>
       <w:pPr>
         <w:pStyle w:val="berschrift2"/>
-        <w:rPr>
-          <w:noProof/>
-        </w:rPr>
-      </w:pPr>
-      <w:r>
-        <w:rPr>
-          <w:noProof/>
-        </w:rPr>
-        <w:t>getIcon</w:t>
-      </w:r>
-    </w:p>
-    <w:p>
-      <w:pPr>
-        <w:pStyle w:val="berschrift3"/>
-        <w:rPr>
-          <w:noProof/>
-        </w:rPr>
-      </w:pPr>
-      <w:r>
-        <w:rPr>
-          <w:noProof/>
-        </w:rPr>
-        <w:t>Parameter:</w:t>
-      </w:r>
-    </w:p>
-    <w:p>
-      <w:pPr>
-        <w:rPr>
-          <w:noProof/>
-        </w:rPr>
-      </w:pPr>
-      <w:r>
-        <w:rPr>
-          <w:noProof/>
-        </w:rPr>
-        <w:t>string auth – Authentifizierungstoken</w:t>
-      </w:r>
-    </w:p>
-    <w:p>
-      <w:pPr>
-        <w:rPr>
-          <w:noProof/>
-        </w:rPr>
-      </w:pPr>
-      <w:r>
-        <w:rPr>
-          <w:noProof/>
-        </w:rPr>
-        <w:lastRenderedPageBreak/>
-        <w:t>int iconID – ID des Icons</w:t>
-      </w:r>
-    </w:p>
-    <w:p>
-      <w:pPr>
-        <w:pStyle w:val="berschrift3"/>
-        <w:rPr>
-          <w:noProof/>
-        </w:rPr>
-      </w:pPr>
-      <w:r>
-        <w:rPr>
-          <w:noProof/>
-        </w:rPr>
-        <w:t>Rückgabe:</w:t>
-      </w:r>
-    </w:p>
-    <w:p>
-      <w:pPr>
-        <w:rPr>
-          <w:noProof/>
-        </w:rPr>
-      </w:pPr>
-      <w:r>
-        <w:rPr>
-          <w:noProof/>
-        </w:rPr>
-        <w:t>string name</w:t>
-      </w:r>
-    </w:p>
-    <w:p>
-      <w:pPr>
-        <w:rPr>
-          <w:noProof/>
-        </w:rPr>
-      </w:pPr>
-      <w:r>
-        <w:rPr>
-          <w:noProof/>
-        </w:rPr>
-        <w:t>string icon – als .bmp formatiertes Bild</w:t>
-      </w:r>
-    </w:p>
-    <w:p>
-      <w:pPr>
-        <w:rPr>
-          <w:noProof/>
-        </w:rPr>
-      </w:pPr>
-    </w:p>
-    <w:p>
-      <w:pPr>
-        <w:pStyle w:val="berschrift2"/>
-        <w:rPr>
-          <w:noProof/>
-        </w:rPr>
-      </w:pPr>
-      <w:r>
-        <w:rPr>
-          <w:noProof/>
-        </w:rPr>
-        <w:t>getCourseIDs</w:t>
-      </w:r>
-    </w:p>
-    <w:p>
-      <w:pPr>
-        <w:pStyle w:val="berschrift3"/>
-      </w:pPr>
-      <w:r>
-        <w:t>Parameter:</w:t>
-      </w:r>
-    </w:p>
-    <w:p>
-      <w:r>
-        <w:t>string auth – Authentifizierungstoken</w:t>
-      </w:r>
-    </w:p>
-    <w:p>
-      <w:pPr>
-        <w:pStyle w:val="berschrift3"/>
-      </w:pPr>
-      <w:r>
-        <w:t>Rückgabe:</w:t>
-      </w:r>
-    </w:p>
-    <w:p>
-      <w:r>
-        <w:t>int[] ids</w:t>
-      </w:r>
-    </w:p>
-    <w:p>
-      <w:pPr>
-        <w:pStyle w:val="berschrift3"/>
-      </w:pPr>
-      <w:r>
-        <w:t>Definition:</w:t>
-      </w:r>
-    </w:p>
-    <w:p>
-      <w:r>
-        <w:t>Gibt dem User die IDs aller Kurse zurück, in denen er ist.</w:t>
-      </w:r>
-    </w:p>
-    <w:p/>
-    <w:p>
-      <w:pPr>
-        <w:pStyle w:val="berschrift2"/>
-      </w:pPr>
-      <w:r>
-        <w:t>getCourse</w:t>
-      </w:r>
-    </w:p>
-    <w:p>
-      <w:pPr>
-        <w:pStyle w:val="berschrift3"/>
-      </w:pPr>
-      <w:r>
-        <w:t>Parameter:</w:t>
-      </w:r>
-    </w:p>
-    <w:p>
-      <w:r>
-        <w:t>string auth – Authentifizierungstoken</w:t>
-      </w:r>
-    </w:p>
-    <w:p>
-      <w:r>
-        <w:t>int courseID – ID des Kurses</w:t>
-      </w:r>
-    </w:p>
-    <w:p>
-      <w:pPr>
-        <w:pStyle w:val="berschrift3"/>
-      </w:pPr>
-      <w:r>
-        <w:t>Rückgabe:</w:t>
-      </w:r>
-    </w:p>
-    <w:p>
-      <w:r>
-        <w:t>Course course – der als JSON serialisierte Kurs</w:t>
-      </w:r>
-    </w:p>
-    <w:p>
-      <w:pPr>
-        <w:pStyle w:val="berschrift3"/>
-      </w:pPr>
-    </w:p>
-    <w:p>
-      <w:pPr>
-        <w:pStyle w:val="berschrift2"/>
-      </w:pPr>
-      <w:r>
-        <w:t>getSemester</w:t>
-      </w:r>
-    </w:p>
-    <w:p>
-      <w:pPr>
-        <w:pStyle w:val="berschrift3"/>
-      </w:pPr>
-      <w:r>
-        <w:t>Parameter:</w:t>
-      </w:r>
-    </w:p>
-    <w:p>
-      <w:r>
-        <w:t>string auth – Authentifizierungstoken</w:t>
-      </w:r>
-    </w:p>
-    <w:p>
-      <w:r>
-        <w:t>int semesterID – ID des Semesters</w:t>
-      </w:r>
-    </w:p>
-    <w:p>
-      <w:pPr>
-        <w:pStyle w:val="berschrift3"/>
-      </w:pPr>
-      <w:r>
-        <w:t>Rückgabe:</w:t>
-      </w:r>
-    </w:p>
-    <w:p>
-      <w:r>
-        <w:t>Semester semester – das als JSON serialisierte Semester</w:t>
-      </w:r>
-    </w:p>
-    <w:p/>
-    <w:p>
-      <w:pPr>
-        <w:pStyle w:val="berschrift2"/>
-      </w:pPr>
-      <w:r>
-        <w:t>uninterpretCourse</w:t>
-      </w:r>
-    </w:p>
-    <w:p>
-      <w:pPr>
-        <w:pStyle w:val="berschrift3"/>
-      </w:pPr>
-      <w:r>
-        <w:t>Definition:</w:t>
-      </w:r>
-    </w:p>
-    <w:p>
-      <w:r>
-        <w:t>Löscht die Interpretation eines Kurses durch einen Benutzer.</w:t>
+      </w:pPr>
+      <w:r>
+        <w:t>getTest</w:t>
+      </w:r>
+    </w:p>
+    <w:p>
+      <w:pPr>
+        <w:pStyle w:val="berschrift3"/>
+      </w:pPr>
+      <w:r>
+        <w:t>Defintion:</w:t>
+      </w:r>
+    </w:p>
+    <w:p>
+      <w:r>
+        <w:t>Gibt für eine TestID ein Test-Objekt zurück. Der Benutzer muss im Kurs des Tests sein.</w:t>
       </w:r>
       <w:bookmarkStart w:id="0" w:name="_GoBack"/>
       <w:bookmarkEnd w:id="0"/>
@@ -3739,7 +3972,7 @@
 </file>
 
 <file path=customXml/itemProps1.xml><?xml version="1.0" encoding="utf-8"?>
-<ds:datastoreItem xmlns:ds="http://schemas.openxmlformats.org/officeDocument/2006/customXml" ds:itemID="{867B44CD-F000-4DDF-8AB2-5096375E670F}">
+<ds:datastoreItem xmlns:ds="http://schemas.openxmlformats.org/officeDocument/2006/customXml" ds:itemID="{904E1267-71A2-4D5D-BFF4-92553CDBBAAD}">
   <ds:schemaRefs>
     <ds:schemaRef ds:uri="http://schemas.openxmlformats.org/officeDocument/2006/bibliography"/>
   </ds:schemaRefs>

</xml_diff>